<commit_message>
Start of Customer Churn Case Study
</commit_message>
<xml_diff>
--- a/Boosting/Boosting-Notes.docx
+++ b/Boosting/Boosting-Notes.docx
@@ -1801,7 +1801,47 @@
           </wp:inline>
         </w:drawing>
       </w:r>
+    </w:p>
+    <w:p>
       <w:bookmarkStart w:id="0" w:name="_GoBack"/>
+      <w:r>
+        <w:lastRenderedPageBreak/>
+        <w:drawing>
+          <wp:inline distT="0" distB="0" distL="0" distR="0" wp14:anchorId="189A49DD" wp14:editId="30D9D1BE">
+            <wp:extent cx="4378687" cy="2633699"/>
+            <wp:effectExtent l="0" t="0" r="3175" b="0"/>
+            <wp:docPr id="45" name="Picture 45"/>
+            <wp:cNvGraphicFramePr>
+              <a:graphicFrameLocks xmlns:a="http://schemas.openxmlformats.org/drawingml/2006/main" noChangeAspect="1"/>
+            </wp:cNvGraphicFramePr>
+            <a:graphic xmlns:a="http://schemas.openxmlformats.org/drawingml/2006/main">
+              <a:graphicData uri="http://schemas.openxmlformats.org/drawingml/2006/picture">
+                <pic:pic xmlns:pic="http://schemas.openxmlformats.org/drawingml/2006/picture">
+                  <pic:nvPicPr>
+                    <pic:cNvPr id="1" name=""/>
+                    <pic:cNvPicPr/>
+                  </pic:nvPicPr>
+                  <pic:blipFill>
+                    <a:blip r:embed="rId49"/>
+                    <a:stretch>
+                      <a:fillRect/>
+                    </a:stretch>
+                  </pic:blipFill>
+                  <pic:spPr>
+                    <a:xfrm>
+                      <a:off x="0" y="0"/>
+                      <a:ext cx="4381198" cy="2635209"/>
+                    </a:xfrm>
+                    <a:prstGeom prst="rect">
+                      <a:avLst/>
+                    </a:prstGeom>
+                  </pic:spPr>
+                </pic:pic>
+              </a:graphicData>
+            </a:graphic>
+          </wp:inline>
+        </w:drawing>
+      </w:r>
       <w:bookmarkEnd w:id="0"/>
     </w:p>
     <w:sectPr>

</xml_diff>